<commit_message>
finished revising methods and results with updated optim function and simplified graph
</commit_message>
<xml_diff>
--- a/Manuscript/Supplementary_Material_SpermWhale_AgeSex_Drone_v2.docx
+++ b/Manuscript/Supplementary_Material_SpermWhale_AgeSex_Drone_v2.docx
@@ -2846,9 +2846,17 @@
         <w:t>nearly twice as many</w:t>
       </w:r>
       <w:r>
-        <w:t xml:space="preserve"> individuals having wider 95% CI’s for </w:t>
-      </w:r>
-      <w:proofErr w:type="gramStart"/>
+        <w:t xml:space="preserve"> individuals having wide</w:t>
+      </w:r>
+      <w:r>
+        <w:t>r</w:t>
+      </w:r>
+      <w:r>
+        <w:t xml:space="preserve"> </w:t>
+      </w:r>
+      <w:r>
+        <w:t xml:space="preserve">95% CI’s for </w:t>
+      </w:r>
       <w:r>
         <w:rPr>
           <w:i/>
@@ -2865,11 +2873,7 @@
         <w:t xml:space="preserve">dorsal  </w:t>
       </w:r>
       <w:r>
-        <w:t>measurements</w:t>
-      </w:r>
-      <w:proofErr w:type="gramEnd"/>
-      <w:r>
-        <w:t xml:space="preserve"> (n = </w:t>
+        <w:t xml:space="preserve">measurements (n = </w:t>
       </w:r>
       <w:r>
         <w:t>33</w:t>
@@ -2908,6 +2912,9 @@
         <w:instrText xml:space="preserve"> REF _Ref204948191 \h </w:instrText>
       </w:r>
       <w:r>
+        <w:instrText xml:space="preserve"> \* MERGEFORMAT </w:instrText>
+      </w:r>
+      <w:r>
         <w:fldChar w:fldCharType="separate"/>
       </w:r>
       <w:r>
@@ -2915,14 +2922,7 @@
           <w:b/>
           <w:bCs/>
         </w:rPr>
-        <w:t>Figure S</w:t>
-      </w:r>
-      <w:r>
-        <w:rPr>
-          <w:b/>
-          <w:bCs/>
-        </w:rPr>
-        <w:t>3-</w:t>
+        <w:t>Figure S3-</w:t>
       </w:r>
       <w:r>
         <w:rPr>
@@ -2936,10 +2936,25 @@
         <w:fldChar w:fldCharType="end"/>
       </w:r>
       <w:r>
-        <w:t xml:space="preserve">). </w:t>
-      </w:r>
-      <w:r>
-        <w:t xml:space="preserve">This likely reflects the lack of a distinct boundary for the base of the dorsal fin in several whales, which can also be hard to distinguish depending on light and water conditions. </w:t>
+        <w:t>).</w:t>
+      </w:r>
+      <w:r>
+        <w:t xml:space="preserve"> </w:t>
+      </w:r>
+      <w:r>
+        <w:t xml:space="preserve">This likely reflects the </w:t>
+      </w:r>
+      <w:r>
+        <w:t>absence</w:t>
+      </w:r>
+      <w:r>
+        <w:t xml:space="preserve"> of a</w:t>
+      </w:r>
+      <w:r>
+        <w:t xml:space="preserve"> reliably</w:t>
+      </w:r>
+      <w:r>
+        <w:t xml:space="preserve"> distinct boundary for the base of the dorsal fin in several whales. </w:t>
       </w:r>
     </w:p>
     <w:p/>
@@ -3156,7 +3171,10 @@
       </w:r>
       <w:proofErr w:type="spellEnd"/>
       <w:r>
-        <w:t xml:space="preserve">, </w:t>
+        <w:t xml:space="preserve"> and</w:t>
+      </w:r>
+      <w:r>
+        <w:t xml:space="preserve"> </w:t>
       </w:r>
       <w:proofErr w:type="spellStart"/>
       <w:r>
@@ -3164,7 +3182,7 @@
           <w:i/>
           <w:iCs/>
         </w:rPr>
-        <w:t>max</w:t>
+        <w:t>m</w:t>
       </w:r>
       <w:r>
         <w:rPr>
@@ -3172,19 +3190,18 @@
           <w:iCs/>
           <w:vertAlign w:val="subscript"/>
         </w:rPr>
-        <w:t>f</w:t>
+        <w:t>r</w:t>
       </w:r>
       <w:proofErr w:type="spellEnd"/>
       <w:r>
-        <w:t xml:space="preserve">, </w:t>
-      </w:r>
-      <w:proofErr w:type="spellStart"/>
+        <w:t xml:space="preserve"> varied more across bootstrap iterations of the models fit with </w:t>
+      </w:r>
       <w:r>
         <w:rPr>
           <w:i/>
           <w:iCs/>
         </w:rPr>
-        <w:t>m</w:t>
+        <w:t>NR</w:t>
       </w:r>
       <w:r>
         <w:rPr>
@@ -3192,19 +3209,23 @@
           <w:iCs/>
           <w:vertAlign w:val="subscript"/>
         </w:rPr>
-        <w:t>r</w:t>
-      </w:r>
-      <w:proofErr w:type="spellEnd"/>
-      <w:r>
-        <w:t xml:space="preserve"> and </w:t>
-      </w:r>
-      <w:proofErr w:type="spellStart"/>
+        <w:t>dorsal</w:t>
+      </w:r>
+      <w:r>
+        <w:rPr>
+          <w:vertAlign w:val="subscript"/>
+        </w:rPr>
+        <w:t xml:space="preserve"> </w:t>
+      </w:r>
+      <w:r>
+        <w:t xml:space="preserve">than </w:t>
+      </w:r>
       <w:r>
         <w:rPr>
           <w:i/>
           <w:iCs/>
         </w:rPr>
-        <w:t>max</w:t>
+        <w:t>NR</w:t>
       </w:r>
       <w:r>
         <w:rPr>
@@ -3212,11 +3233,56 @@
           <w:iCs/>
           <w:vertAlign w:val="subscript"/>
         </w:rPr>
-        <w:t>m</w:t>
-      </w:r>
-      <w:proofErr w:type="spellEnd"/>
-      <w:r>
-        <w:t xml:space="preserve"> varied more across bootstrap iterations of the models fit with </w:t>
+        <w:t>flipper</w:t>
+      </w:r>
+      <w:r>
+        <w:t xml:space="preserve"> (</w:t>
+      </w:r>
+      <w:r>
+        <w:fldChar w:fldCharType="begin"/>
+      </w:r>
+      <w:r>
+        <w:instrText xml:space="preserve"> REF _Ref204948329 \h </w:instrText>
+      </w:r>
+      <w:r>
+        <w:fldChar w:fldCharType="separate"/>
+      </w:r>
+      <w:r>
+        <w:rPr>
+          <w:b/>
+          <w:bCs/>
+        </w:rPr>
+        <w:t>Table S</w:t>
+      </w:r>
+      <w:r>
+        <w:rPr>
+          <w:b/>
+          <w:bCs/>
+        </w:rPr>
+        <w:t>3-</w:t>
+      </w:r>
+      <w:r>
+        <w:rPr>
+          <w:b/>
+          <w:bCs/>
+          <w:noProof/>
+        </w:rPr>
+        <w:t>1</w:t>
+      </w:r>
+      <w:r>
+        <w:fldChar w:fldCharType="end"/>
+      </w:r>
+      <w:r>
+        <w:t>), resulting in generally higher levels of uncertainty associated with models based on NR</w:t>
+      </w:r>
+      <w:r>
+        <w:rPr>
+          <w:vertAlign w:val="subscript"/>
+        </w:rPr>
+        <w:t>dorsal</w:t>
+      </w:r>
+      <w:r>
+        <w:t xml:space="preserve"> than </w:t>
       </w:r>
       <w:r>
         <w:rPr>
@@ -3231,185 +3297,50 @@
           <w:iCs/>
           <w:vertAlign w:val="subscript"/>
         </w:rPr>
-        <w:t>dorsal</w:t>
-      </w:r>
-      <w:r>
-        <w:rPr>
-          <w:vertAlign w:val="subscript"/>
-        </w:rPr>
+        <w:t>flipper</w:t>
+      </w:r>
+      <w:r>
+        <w:t xml:space="preserve"> (</w:t>
+      </w:r>
+      <w:r>
+        <w:fldChar w:fldCharType="begin"/>
+      </w:r>
+      <w:r>
+        <w:instrText xml:space="preserve"> REF _Ref204948392 \h </w:instrText>
+      </w:r>
+      <w:r>
+        <w:fldChar w:fldCharType="separate"/>
+      </w:r>
+      <w:r>
+        <w:rPr>
+          <w:b/>
+          <w:bCs/>
+        </w:rPr>
+        <w:t>Figure S</w:t>
+      </w:r>
+      <w:r>
+        <w:rPr>
+          <w:b/>
+          <w:bCs/>
+        </w:rPr>
+        <w:t>3-</w:t>
+      </w:r>
+      <w:r>
+        <w:rPr>
+          <w:b/>
+          <w:bCs/>
+          <w:noProof/>
+        </w:rPr>
+        <w:t>2</w:t>
+      </w:r>
+      <w:r>
+        <w:fldChar w:fldCharType="end"/>
+      </w:r>
+      <w:r>
+        <w:t xml:space="preserve"> &amp;</w:t>
+      </w:r>
+      <w:r>
         <w:t xml:space="preserve"> </w:t>
-      </w:r>
-      <w:r>
-        <w:t xml:space="preserve">than </w:t>
-      </w:r>
-      <w:r>
-        <w:rPr>
-          <w:i/>
-          <w:iCs/>
-        </w:rPr>
-        <w:t>NR</w:t>
-      </w:r>
-      <w:r>
-        <w:rPr>
-          <w:i/>
-          <w:iCs/>
-          <w:vertAlign w:val="subscript"/>
-        </w:rPr>
-        <w:t>flipper</w:t>
-      </w:r>
-      <w:r>
-        <w:t xml:space="preserve"> (</w:t>
-      </w:r>
-      <w:r>
-        <w:fldChar w:fldCharType="begin"/>
-      </w:r>
-      <w:r>
-        <w:instrText xml:space="preserve"> REF _Ref204948329 \h </w:instrText>
-      </w:r>
-      <w:r>
-        <w:fldChar w:fldCharType="separate"/>
-      </w:r>
-      <w:r>
-        <w:rPr>
-          <w:b/>
-          <w:bCs/>
-        </w:rPr>
-        <w:t>Table S</w:t>
-      </w:r>
-      <w:r>
-        <w:rPr>
-          <w:b/>
-          <w:bCs/>
-        </w:rPr>
-        <w:t>3-</w:t>
-      </w:r>
-      <w:r>
-        <w:rPr>
-          <w:b/>
-          <w:bCs/>
-          <w:noProof/>
-        </w:rPr>
-        <w:t>1</w:t>
-      </w:r>
-      <w:r>
-        <w:fldChar w:fldCharType="end"/>
-      </w:r>
-      <w:r>
-        <w:t>), resulting in generally higher levels of uncertainty associated with models based on NR</w:t>
-      </w:r>
-      <w:r>
-        <w:rPr>
-          <w:vertAlign w:val="subscript"/>
-        </w:rPr>
-        <w:t>dorsal</w:t>
-      </w:r>
-      <w:r>
-        <w:t xml:space="preserve"> than </w:t>
-      </w:r>
-      <w:r>
-        <w:rPr>
-          <w:i/>
-          <w:iCs/>
-        </w:rPr>
-        <w:t>NR</w:t>
-      </w:r>
-      <w:r>
-        <w:rPr>
-          <w:i/>
-          <w:iCs/>
-          <w:vertAlign w:val="subscript"/>
-        </w:rPr>
-        <w:t>flipper</w:t>
-      </w:r>
-      <w:r>
-        <w:t xml:space="preserve"> (</w:t>
-      </w:r>
-      <w:r>
-        <w:fldChar w:fldCharType="begin"/>
-      </w:r>
-      <w:r>
-        <w:instrText xml:space="preserve"> REF _Ref204948392 \h </w:instrText>
-      </w:r>
-      <w:r>
-        <w:fldChar w:fldCharType="separate"/>
-      </w:r>
-      <w:r>
-        <w:rPr>
-          <w:b/>
-          <w:bCs/>
-        </w:rPr>
-        <w:t>Figure S</w:t>
-      </w:r>
-      <w:r>
-        <w:rPr>
-          <w:b/>
-          <w:bCs/>
-        </w:rPr>
-        <w:t>3-</w:t>
-      </w:r>
-      <w:r>
-        <w:rPr>
-          <w:b/>
-          <w:bCs/>
-          <w:noProof/>
-        </w:rPr>
-        <w:t>2</w:t>
-      </w:r>
-      <w:r>
-        <w:fldChar w:fldCharType="end"/>
-      </w:r>
-      <w:r>
-        <w:t xml:space="preserve">), although some iterations of </w:t>
-      </w:r>
-      <w:r>
-        <w:rPr>
-          <w:i/>
-          <w:iCs/>
-        </w:rPr>
-        <w:t>NR</w:t>
-      </w:r>
-      <w:r>
-        <w:rPr>
-          <w:i/>
-          <w:iCs/>
-          <w:vertAlign w:val="subscript"/>
-        </w:rPr>
-        <w:t>flipper</w:t>
-      </w:r>
-      <w:r>
-        <w:t xml:space="preserve"> models resulted in distant outliers of the male-specific parameters (</w:t>
-      </w:r>
-      <w:proofErr w:type="spellStart"/>
-      <w:r>
-        <w:rPr>
-          <w:i/>
-          <w:iCs/>
-        </w:rPr>
-        <w:t>mr</w:t>
-      </w:r>
-      <w:proofErr w:type="spellEnd"/>
-      <w:r>
-        <w:t xml:space="preserve"> and </w:t>
-      </w:r>
-      <w:proofErr w:type="spellStart"/>
-      <w:r>
-        <w:rPr>
-          <w:i/>
-          <w:iCs/>
-        </w:rPr>
-        <w:t>max</w:t>
-      </w:r>
-      <w:r>
-        <w:rPr>
-          <w:i/>
-          <w:iCs/>
-          <w:vertAlign w:val="subscript"/>
-        </w:rPr>
-        <w:t>m</w:t>
-      </w:r>
-      <w:proofErr w:type="spellEnd"/>
-      <w:r>
-        <w:t xml:space="preserve">; </w:t>
       </w:r>
       <w:r>
         <w:fldChar w:fldCharType="begin"/>
@@ -3973,7 +3904,7 @@
               <w:t xml:space="preserve"> - 0.</w:t>
             </w:r>
             <w:r>
-              <w:t>04</w:t>
+              <w:t>4</w:t>
             </w:r>
             <w:r>
               <w:t>)</w:t>

</xml_diff>